<commit_message>
adicionando foto da página Sobre
</commit_message>
<xml_diff>
--- a/Documentação/Documentação_Projeto_Individual.docx
+++ b/Documentação/Documentação_Projeto_Individual.docx
@@ -1441,7 +1441,23 @@
           <w:sz w:val="24"/>
           <w:szCs w:val="24"/>
         </w:rPr>
-        <w:t>, além de mostrar em uma dashboard o nível de conhecimento do usuário sobre os livros, através de acertos em um quis, além de possibilitar que o usuário veja quantas pessoas favoritaram o mesmo livro</w:t>
+        <w:t>, além de mostrar em uma dashboard o nível de conhecimento do usuário sobre os livros, através de acertos em um qui</w:t>
+      </w:r>
+      <w:r>
+        <w:rPr>
+          <w:rFonts w:ascii="Arial" w:hAnsi="Arial" w:cs="Arial"/>
+          <w:sz w:val="24"/>
+          <w:szCs w:val="24"/>
+        </w:rPr>
+        <w:t>z</w:t>
+      </w:r>
+      <w:r>
+        <w:rPr>
+          <w:rFonts w:ascii="Arial" w:hAnsi="Arial" w:cs="Arial"/>
+          <w:sz w:val="24"/>
+          <w:szCs w:val="24"/>
+        </w:rPr>
+        <w:t>, além de possibilitar que o usuário veja quantas pessoas favoritaram o mesmo livro</w:t>
       </w:r>
       <w:r>
         <w:rPr>
@@ -6329,6 +6345,8 @@
           <w:rPr>
             <w:rStyle w:val="Hyperlink"/>
             <w:rFonts w:ascii="Arial" w:hAnsi="Arial" w:cs="Arial"/>
+            <w:b/>
+            <w:bCs/>
             <w:sz w:val="24"/>
             <w:szCs w:val="24"/>
           </w:rPr>

</xml_diff>